<commit_message>
Add screenshots and improve documentation formatting
</commit_message>
<xml_diff>
--- a/REPORT.docx
+++ b/REPORT.docx
@@ -21,18 +21,27 @@
         <w:p>
           <w:r>
             <w:fldChar w:fldCharType="begin" w:dirty="true"/>
-            <w:instrText xml:space="preserve">TOC \o "1-2" \h \z \u</w:instrText>
+            <w:instrText xml:space="preserve">TOC \o "1-3" \h \z \u</w:instrText>
             <w:fldChar w:fldCharType="separate"/>
             <w:fldChar w:fldCharType="end"/>
           </w:r>
         </w:p>
       </w:sdtContent>
     </w:sdt>
-    <w:bookmarkStart w:id="59" w:name="Xb8eba3d8fc594618cd4f3d80b71bf0b6c94020d"/>
+    <w:bookmarkStart w:id="80" w:name="Xb8eba3d8fc594618cd4f3d80b71bf0b6c94020d"/>
     <w:p>
       <w:pPr>
         <w:pStyle w:val="Heading1"/>
       </w:pPr>
+      <w:r>
+        <w:rPr>
+          <w:rStyle w:val="SectionNumber"/>
+        </w:rPr>
+        <w:t xml:space="preserve">1</w:t>
+      </w:r>
+      <w:r>
+        <w:tab/>
+      </w:r>
       <w:r>
         <w:t xml:space="preserve">Heart Disease Prediction: An End-to-End MLOps Pipeline</w:t>
       </w:r>
@@ -90,6 +99,15 @@
       <w:pPr>
         <w:pStyle w:val="Heading2"/>
       </w:pPr>
+      <w:r>
+        <w:rPr>
+          <w:rStyle w:val="SectionNumber"/>
+        </w:rPr>
+        <w:t xml:space="preserve">1.1</w:t>
+      </w:r>
+      <w:r>
+        <w:tab/>
+      </w:r>
       <w:r>
         <w:t xml:space="preserve">Table of Contents</w:t>
       </w:r>
@@ -244,6 +262,15 @@
         <w:pStyle w:val="Heading2"/>
       </w:pPr>
       <w:r>
+        <w:rPr>
+          <w:rStyle w:val="SectionNumber"/>
+        </w:rPr>
+        <w:t xml:space="preserve">1.2</w:t>
+      </w:r>
+      <w:r>
+        <w:tab/>
+      </w:r>
+      <w:r>
         <w:t xml:space="preserve">1. Introduction and Problem Statement</w:t>
       </w:r>
     </w:p>
@@ -252,6 +279,15 @@
       <w:pPr>
         <w:pStyle w:val="Heading3"/>
       </w:pPr>
+      <w:r>
+        <w:rPr>
+          <w:rStyle w:val="SectionNumber"/>
+        </w:rPr>
+        <w:t xml:space="preserve">1.2.1</w:t>
+      </w:r>
+      <w:r>
+        <w:tab/>
+      </w:r>
       <w:r>
         <w:t xml:space="preserve">1.1 Background</w:t>
       </w:r>
@@ -271,6 +307,15 @@
         <w:pStyle w:val="Heading3"/>
       </w:pPr>
       <w:r>
+        <w:rPr>
+          <w:rStyle w:val="SectionNumber"/>
+        </w:rPr>
+        <w:t xml:space="preserve">1.2.2</w:t>
+      </w:r>
+      <w:r>
+        <w:tab/>
+      </w:r>
+      <w:r>
         <w:t xml:space="preserve">1.2 Problem Statement</w:t>
       </w:r>
     </w:p>
@@ -401,6 +446,15 @@
         <w:pStyle w:val="Heading3"/>
       </w:pPr>
       <w:r>
+        <w:rPr>
+          <w:rStyle w:val="SectionNumber"/>
+        </w:rPr>
+        <w:t xml:space="preserve">1.2.3</w:t>
+      </w:r>
+      <w:r>
+        <w:tab/>
+      </w:r>
+      <w:r>
         <w:t xml:space="preserve">1.3 Dataset</w:t>
       </w:r>
     </w:p>
@@ -551,6 +605,15 @@
       <w:pPr>
         <w:pStyle w:val="Heading3"/>
       </w:pPr>
+      <w:r>
+        <w:rPr>
+          <w:rStyle w:val="SectionNumber"/>
+        </w:rPr>
+        <w:t xml:space="preserve">1.2.4</w:t>
+      </w:r>
+      <w:r>
+        <w:tab/>
+      </w:r>
       <w:r>
         <w:t xml:space="preserve">1.4 Project Scope</w:t>
       </w:r>
@@ -572,12 +635,21 @@
     </w:p>
     <w:bookmarkEnd w:id="13"/>
     <w:bookmarkEnd w:id="14"/>
-    <w:bookmarkStart w:id="22" w:name="exploratory-data-analysis"/>
+    <w:bookmarkStart w:id="28" w:name="exploratory-data-analysis"/>
     <w:p>
       <w:pPr>
         <w:pStyle w:val="Heading2"/>
       </w:pPr>
       <w:r>
+        <w:rPr>
+          <w:rStyle w:val="SectionNumber"/>
+        </w:rPr>
+        <w:t xml:space="preserve">1.3</w:t>
+      </w:r>
+      <w:r>
+        <w:tab/>
+      </w:r>
+      <w:r>
         <w:t xml:space="preserve">2. Exploratory Data Analysis</w:t>
       </w:r>
     </w:p>
@@ -586,6 +658,15 @@
       <w:pPr>
         <w:pStyle w:val="Heading3"/>
       </w:pPr>
+      <w:r>
+        <w:rPr>
+          <w:rStyle w:val="SectionNumber"/>
+        </w:rPr>
+        <w:t xml:space="preserve">1.3.1</w:t>
+      </w:r>
+      <w:r>
+        <w:tab/>
+      </w:r>
       <w:r>
         <w:t xml:space="preserve">2.1 Dataset Overview</w:t>
       </w:r>
@@ -771,12 +852,21 @@
       </w:r>
     </w:p>
     <w:bookmarkEnd w:id="15"/>
-    <w:bookmarkStart w:id="18" w:name="feature-analysis"/>
+    <w:bookmarkStart w:id="24" w:name="feature-analysis"/>
     <w:p>
       <w:pPr>
         <w:pStyle w:val="Heading3"/>
       </w:pPr>
       <w:r>
+        <w:rPr>
+          <w:rStyle w:val="SectionNumber"/>
+        </w:rPr>
+        <w:t xml:space="preserve">1.3.2</w:t>
+      </w:r>
+      <w:r>
+        <w:tab/>
+      </w:r>
+      <w:r>
         <w:t xml:space="preserve">2.2 Feature Analysis</w:t>
       </w:r>
     </w:p>
@@ -785,6 +875,15 @@
       <w:pPr>
         <w:pStyle w:val="Heading4"/>
       </w:pPr>
+      <w:r>
+        <w:rPr>
+          <w:rStyle w:val="SectionNumber"/>
+        </w:rPr>
+        <w:t xml:space="preserve">1.3.2.1</w:t>
+      </w:r>
+      <w:r>
+        <w:tab/>
+      </w:r>
       <w:r>
         <w:t xml:space="preserve">Numerical Features Distribution</w:t>
       </w:r>
@@ -888,11 +987,20 @@
       </w:r>
     </w:p>
     <w:bookmarkEnd w:id="16"/>
-    <w:bookmarkStart w:id="17" w:name="categorical-features-analysis"/>
+    <w:bookmarkStart w:id="23" w:name="categorical-features-analysis"/>
     <w:p>
       <w:pPr>
         <w:pStyle w:val="Heading4"/>
       </w:pPr>
+      <w:r>
+        <w:rPr>
+          <w:rStyle w:val="SectionNumber"/>
+        </w:rPr>
+        <w:t xml:space="preserve">1.3.2.2</w:t>
+      </w:r>
+      <w:r>
+        <w:tab/>
+      </w:r>
       <w:r>
         <w:t xml:space="preserve">Categorical Features Analysis</w:t>
       </w:r>
@@ -977,13 +1085,132 @@
         <w:t xml:space="preserve">: Higher values correlated strongly with heart disease presence</w:t>
       </w:r>
     </w:p>
-    <w:bookmarkEnd w:id="17"/>
-    <w:bookmarkEnd w:id="18"/>
-    <w:bookmarkStart w:id="19" w:name="correlation-analysis"/>
+    <w:p>
+      <w:pPr>
+        <w:pStyle w:val="CaptionedFigure"/>
+      </w:pPr>
+      <w:r>
+        <w:drawing>
+          <wp:inline>
+            <wp:extent cx="5334000" cy="2319957"/>
+            <wp:effectExtent b="0" l="0" r="0" t="0"/>
+            <wp:docPr descr="Target Distribution" title="" id="18" name="Picture"/>
+            <a:graphic>
+              <a:graphicData uri="http://schemas.openxmlformats.org/drawingml/2006/picture">
+                <pic:pic>
+                  <pic:nvPicPr>
+                    <pic:cNvPr descr="screenshots/target_distribution.png" id="19" name="Picture"/>
+                    <pic:cNvPicPr>
+                      <a:picLocks noChangeArrowheads="1" noChangeAspect="1"/>
+                    </pic:cNvPicPr>
+                  </pic:nvPicPr>
+                  <pic:blipFill>
+                    <a:blip r:embed="rId17"/>
+                    <a:stretch>
+                      <a:fillRect/>
+                    </a:stretch>
+                  </pic:blipFill>
+                  <pic:spPr bwMode="auto">
+                    <a:xfrm>
+                      <a:off x="0" y="0"/>
+                      <a:ext cx="5334000" cy="2319957"/>
+                    </a:xfrm>
+                    <a:prstGeom prst="rect">
+                      <a:avLst/>
+                    </a:prstGeom>
+                    <a:noFill/>
+                    <a:ln w="9525">
+                      <a:noFill/>
+                      <a:headEnd/>
+                      <a:tailEnd/>
+                    </a:ln>
+                  </pic:spPr>
+                </pic:pic>
+              </a:graphicData>
+            </a:graphic>
+          </wp:inline>
+        </w:drawing>
+      </w:r>
+    </w:p>
+    <w:p>
+      <w:pPr>
+        <w:pStyle w:val="ImageCaption"/>
+      </w:pPr>
+      <w:r>
+        <w:t xml:space="preserve">Target Distribution</w:t>
+      </w:r>
+    </w:p>
+    <w:p>
+      <w:pPr>
+        <w:pStyle w:val="CaptionedFigure"/>
+      </w:pPr>
+      <w:r>
+        <w:drawing>
+          <wp:inline>
+            <wp:extent cx="5334000" cy="4762963"/>
+            <wp:effectExtent b="0" l="0" r="0" t="0"/>
+            <wp:docPr descr="Correlation Heatmap" title="" id="21" name="Picture"/>
+            <a:graphic>
+              <a:graphicData uri="http://schemas.openxmlformats.org/drawingml/2006/picture">
+                <pic:pic>
+                  <pic:nvPicPr>
+                    <pic:cNvPr descr="screenshots/correlation_heatmap.png" id="22" name="Picture"/>
+                    <pic:cNvPicPr>
+                      <a:picLocks noChangeArrowheads="1" noChangeAspect="1"/>
+                    </pic:cNvPicPr>
+                  </pic:nvPicPr>
+                  <pic:blipFill>
+                    <a:blip r:embed="rId20"/>
+                    <a:stretch>
+                      <a:fillRect/>
+                    </a:stretch>
+                  </pic:blipFill>
+                  <pic:spPr bwMode="auto">
+                    <a:xfrm>
+                      <a:off x="0" y="0"/>
+                      <a:ext cx="5334000" cy="4762963"/>
+                    </a:xfrm>
+                    <a:prstGeom prst="rect">
+                      <a:avLst/>
+                    </a:prstGeom>
+                    <a:noFill/>
+                    <a:ln w="9525">
+                      <a:noFill/>
+                      <a:headEnd/>
+                      <a:tailEnd/>
+                    </a:ln>
+                  </pic:spPr>
+                </pic:pic>
+              </a:graphicData>
+            </a:graphic>
+          </wp:inline>
+        </w:drawing>
+      </w:r>
+    </w:p>
+    <w:p>
+      <w:pPr>
+        <w:pStyle w:val="ImageCaption"/>
+      </w:pPr>
+      <w:r>
+        <w:t xml:space="preserve">Correlation Heatmap</w:t>
+      </w:r>
+    </w:p>
+    <w:bookmarkEnd w:id="23"/>
+    <w:bookmarkEnd w:id="24"/>
+    <w:bookmarkStart w:id="25" w:name="correlation-analysis"/>
     <w:p>
       <w:pPr>
         <w:pStyle w:val="Heading3"/>
       </w:pPr>
+      <w:r>
+        <w:rPr>
+          <w:rStyle w:val="SectionNumber"/>
+        </w:rPr>
+        <w:t xml:space="preserve">1.3.3</w:t>
+      </w:r>
+      <w:r>
+        <w:tab/>
+      </w:r>
       <w:r>
         <w:t xml:space="preserve">2.3 Correlation Analysis</w:t>
       </w:r>
@@ -1073,13 +1300,22 @@
         <w:t xml:space="preserve">indicates that lower maximum heart rate is associated with heart disease.</w:t>
       </w:r>
     </w:p>
-    <w:bookmarkEnd w:id="19"/>
-    <w:bookmarkStart w:id="20" w:name="missing-value-treatment"/>
+    <w:bookmarkEnd w:id="25"/>
+    <w:bookmarkStart w:id="26" w:name="missing-value-treatment"/>
     <w:p>
       <w:pPr>
         <w:pStyle w:val="Heading3"/>
       </w:pPr>
       <w:r>
+        <w:rPr>
+          <w:rStyle w:val="SectionNumber"/>
+        </w:rPr>
+        <w:t xml:space="preserve">1.3.4</w:t>
+      </w:r>
+      <w:r>
+        <w:tab/>
+      </w:r>
+      <w:r>
         <w:t xml:space="preserve">2.4 Missing Value Treatment</w:t>
       </w:r>
     </w:p>
@@ -1135,12 +1371,21 @@
         <w:t xml:space="preserve">These were handled during preprocessing using most frequent value imputation, as the missing percentage was minimal and the features were categorical.</w:t>
       </w:r>
     </w:p>
-    <w:bookmarkEnd w:id="20"/>
-    <w:bookmarkStart w:id="21" w:name="key-insights"/>
+    <w:bookmarkEnd w:id="26"/>
+    <w:bookmarkStart w:id="27" w:name="key-insights"/>
     <w:p>
       <w:pPr>
         <w:pStyle w:val="Heading3"/>
       </w:pPr>
+      <w:r>
+        <w:rPr>
+          <w:rStyle w:val="SectionNumber"/>
+        </w:rPr>
+        <w:t xml:space="preserve">1.3.5</w:t>
+      </w:r>
+      <w:r>
+        <w:tab/>
+      </w:r>
       <w:r>
         <w:t xml:space="preserve">2.5 Key Insights</w:t>
       </w:r>
@@ -1228,22 +1473,40 @@
         </w:pict>
       </w:r>
     </w:p>
-    <w:bookmarkEnd w:id="21"/>
-    <w:bookmarkEnd w:id="22"/>
-    <w:bookmarkStart w:id="29" w:name="model-selection-and-results"/>
+    <w:bookmarkEnd w:id="27"/>
+    <w:bookmarkEnd w:id="28"/>
+    <w:bookmarkStart w:id="38" w:name="model-selection-and-results"/>
     <w:p>
       <w:pPr>
         <w:pStyle w:val="Heading2"/>
       </w:pPr>
       <w:r>
+        <w:rPr>
+          <w:rStyle w:val="SectionNumber"/>
+        </w:rPr>
+        <w:t xml:space="preserve">1.4</w:t>
+      </w:r>
+      <w:r>
+        <w:tab/>
+      </w:r>
+      <w:r>
         <w:t xml:space="preserve">3. Model Selection and Results</w:t>
       </w:r>
     </w:p>
-    <w:bookmarkStart w:id="23" w:name="preprocessing-pipeline"/>
+    <w:bookmarkStart w:id="29" w:name="preprocessing-pipeline"/>
     <w:p>
       <w:pPr>
         <w:pStyle w:val="Heading3"/>
       </w:pPr>
+      <w:r>
+        <w:rPr>
+          <w:rStyle w:val="SectionNumber"/>
+        </w:rPr>
+        <w:t xml:space="preserve">1.4.1</w:t>
+      </w:r>
+      <w:r>
+        <w:tab/>
+      </w:r>
       <w:r>
         <w:t xml:space="preserve">3.1 Preprocessing Pipeline</w:t>
       </w:r>
@@ -1531,12 +1794,21 @@
         <w:t xml:space="preserve">- Train/Test split: 80/20 with stratification</w:t>
       </w:r>
     </w:p>
-    <w:bookmarkEnd w:id="23"/>
-    <w:bookmarkStart w:id="24" w:name="models-evaluated"/>
+    <w:bookmarkEnd w:id="29"/>
+    <w:bookmarkStart w:id="30" w:name="models-evaluated"/>
     <w:p>
       <w:pPr>
         <w:pStyle w:val="Heading3"/>
       </w:pPr>
+      <w:r>
+        <w:rPr>
+          <w:rStyle w:val="SectionNumber"/>
+        </w:rPr>
+        <w:t xml:space="preserve">1.4.2</w:t>
+      </w:r>
+      <w:r>
+        <w:tab/>
+      </w:r>
       <w:r>
         <w:t xml:space="preserve">3.2 Models Evaluated</w:t>
       </w:r>
@@ -1606,12 +1878,21 @@
         <w:t xml:space="preserve">: Gradient boosting for optimal performance</w:t>
       </w:r>
     </w:p>
-    <w:bookmarkEnd w:id="24"/>
-    <w:bookmarkStart w:id="25" w:name="evaluation-methodology"/>
+    <w:bookmarkEnd w:id="30"/>
+    <w:bookmarkStart w:id="31" w:name="evaluation-methodology"/>
     <w:p>
       <w:pPr>
         <w:pStyle w:val="Heading3"/>
       </w:pPr>
+      <w:r>
+        <w:rPr>
+          <w:rStyle w:val="SectionNumber"/>
+        </w:rPr>
+        <w:t xml:space="preserve">1.4.3</w:t>
+      </w:r>
+      <w:r>
+        <w:tab/>
+      </w:r>
       <w:r>
         <w:t xml:space="preserve">3.3 Evaluation Methodology</w:t>
       </w:r>
@@ -1673,12 +1954,21 @@
         <w:t xml:space="preserve">: Holdout test set (20%)</w:t>
       </w:r>
     </w:p>
-    <w:bookmarkEnd w:id="25"/>
-    <w:bookmarkStart w:id="26" w:name="results"/>
+    <w:bookmarkEnd w:id="31"/>
+    <w:bookmarkStart w:id="35" w:name="results"/>
     <w:p>
       <w:pPr>
         <w:pStyle w:val="Heading3"/>
       </w:pPr>
+      <w:r>
+        <w:rPr>
+          <w:rStyle w:val="SectionNumber"/>
+        </w:rPr>
+        <w:t xml:space="preserve">1.4.4</w:t>
+      </w:r>
+      <w:r>
+        <w:tab/>
+      </w:r>
       <w:r>
         <w:t xml:space="preserve">3.4 Results</w:t>
       </w:r>
@@ -2010,12 +2300,76 @@
         </w:tc>
       </w:tr>
     </w:tbl>
-    <w:bookmarkEnd w:id="26"/>
-    <w:bookmarkStart w:id="27" w:name="model-selection"/>
+    <w:p>
+      <w:pPr>
+        <w:pStyle w:val="CaptionedFigure"/>
+      </w:pPr>
+      <w:r>
+        <w:drawing>
+          <wp:inline>
+            <wp:extent cx="5334000" cy="1877014"/>
+            <wp:effectExtent b="0" l="0" r="0" t="0"/>
+            <wp:docPr descr="Model Comparison" title="" id="33" name="Picture"/>
+            <a:graphic>
+              <a:graphicData uri="http://schemas.openxmlformats.org/drawingml/2006/picture">
+                <pic:pic>
+                  <pic:nvPicPr>
+                    <pic:cNvPr descr="screenshots/model_comparison.png" id="34" name="Picture"/>
+                    <pic:cNvPicPr>
+                      <a:picLocks noChangeArrowheads="1" noChangeAspect="1"/>
+                    </pic:cNvPicPr>
+                  </pic:nvPicPr>
+                  <pic:blipFill>
+                    <a:blip r:embed="rId32"/>
+                    <a:stretch>
+                      <a:fillRect/>
+                    </a:stretch>
+                  </pic:blipFill>
+                  <pic:spPr bwMode="auto">
+                    <a:xfrm>
+                      <a:off x="0" y="0"/>
+                      <a:ext cx="5334000" cy="1877014"/>
+                    </a:xfrm>
+                    <a:prstGeom prst="rect">
+                      <a:avLst/>
+                    </a:prstGeom>
+                    <a:noFill/>
+                    <a:ln w="9525">
+                      <a:noFill/>
+                      <a:headEnd/>
+                      <a:tailEnd/>
+                    </a:ln>
+                  </pic:spPr>
+                </pic:pic>
+              </a:graphicData>
+            </a:graphic>
+          </wp:inline>
+        </w:drawing>
+      </w:r>
+    </w:p>
+    <w:p>
+      <w:pPr>
+        <w:pStyle w:val="ImageCaption"/>
+      </w:pPr>
+      <w:r>
+        <w:t xml:space="preserve">Model Comparison</w:t>
+      </w:r>
+    </w:p>
+    <w:bookmarkEnd w:id="35"/>
+    <w:bookmarkStart w:id="36" w:name="model-selection"/>
     <w:p>
       <w:pPr>
         <w:pStyle w:val="Heading3"/>
       </w:pPr>
+      <w:r>
+        <w:rPr>
+          <w:rStyle w:val="SectionNumber"/>
+        </w:rPr>
+        <w:t xml:space="preserve">1.4.5</w:t>
+      </w:r>
+      <w:r>
+        <w:tab/>
+      </w:r>
       <w:r>
         <w:t xml:space="preserve">3.5 Model Selection</w:t>
       </w:r>
@@ -2133,12 +2487,21 @@
         <w:t xml:space="preserve">: Lower computational requirements for production</w:t>
       </w:r>
     </w:p>
-    <w:bookmarkEnd w:id="27"/>
-    <w:bookmarkStart w:id="28" w:name="feature-importance-analysis"/>
+    <w:bookmarkEnd w:id="36"/>
+    <w:bookmarkStart w:id="37" w:name="feature-importance-analysis"/>
     <w:p>
       <w:pPr>
         <w:pStyle w:val="Heading3"/>
       </w:pPr>
+      <w:r>
+        <w:rPr>
+          <w:rStyle w:val="SectionNumber"/>
+        </w:rPr>
+        <w:t xml:space="preserve">1.4.6</w:t>
+      </w:r>
+      <w:r>
+        <w:tab/>
+      </w:r>
       <w:r>
         <w:t xml:space="preserve">3.6 Feature Importance Analysis</w:t>
       </w:r>
@@ -2226,23 +2589,41 @@
         </w:pict>
       </w:r>
     </w:p>
-    <w:bookmarkEnd w:id="28"/>
-    <w:bookmarkEnd w:id="29"/>
-    <w:bookmarkStart w:id="34" w:name="mlflow-experiment-tracking"/>
+    <w:bookmarkEnd w:id="37"/>
+    <w:bookmarkEnd w:id="38"/>
+    <w:bookmarkStart w:id="49" w:name="mlflow-experiment-tracking"/>
     <w:p>
       <w:pPr>
         <w:pStyle w:val="Heading2"/>
       </w:pPr>
       <w:r>
+        <w:rPr>
+          <w:rStyle w:val="SectionNumber"/>
+        </w:rPr>
+        <w:t xml:space="preserve">1.5</w:t>
+      </w:r>
+      <w:r>
+        <w:tab/>
+      </w:r>
+      <w:r>
         <w:t xml:space="preserve">4. MLflow Experiment Tracking</w:t>
       </w:r>
     </w:p>
-    <w:bookmarkStart w:id="30" w:name="mlflow-setup"/>
+    <w:bookmarkStart w:id="39" w:name="mlflow-setup"/>
     <w:p>
       <w:pPr>
         <w:pStyle w:val="Heading3"/>
       </w:pPr>
       <w:r>
+        <w:rPr>
+          <w:rStyle w:val="SectionNumber"/>
+        </w:rPr>
+        <w:t xml:space="preserve">1.5.1</w:t>
+      </w:r>
+      <w:r>
+        <w:tab/>
+      </w:r>
+      <w:r>
         <w:t xml:space="preserve">4.1 MLflow Setup</w:t>
       </w:r>
     </w:p>
@@ -2298,12 +2679,21 @@
         <w:t xml:space="preserve">)</w:t>
       </w:r>
     </w:p>
-    <w:bookmarkEnd w:id="30"/>
-    <w:bookmarkStart w:id="31" w:name="logged-artifacts"/>
+    <w:bookmarkEnd w:id="39"/>
+    <w:bookmarkStart w:id="40" w:name="logged-artifacts"/>
     <w:p>
       <w:pPr>
         <w:pStyle w:val="Heading3"/>
       </w:pPr>
+      <w:r>
+        <w:rPr>
+          <w:rStyle w:val="SectionNumber"/>
+        </w:rPr>
+        <w:t xml:space="preserve">1.5.2</w:t>
+      </w:r>
+      <w:r>
+        <w:tab/>
+      </w:r>
       <w:r>
         <w:t xml:space="preserve">4.2 Logged Artifacts</w:t>
       </w:r>
@@ -2430,12 +2820,21 @@
         <w:t xml:space="preserve">- Model metadata JSON</w:t>
       </w:r>
     </w:p>
-    <w:bookmarkEnd w:id="31"/>
-    <w:bookmarkStart w:id="32" w:name="benefits-achieved"/>
+    <w:bookmarkEnd w:id="40"/>
+    <w:bookmarkStart w:id="41" w:name="benefits-achieved"/>
     <w:p>
       <w:pPr>
         <w:pStyle w:val="Heading3"/>
       </w:pPr>
+      <w:r>
+        <w:rPr>
+          <w:rStyle w:val="SectionNumber"/>
+        </w:rPr>
+        <w:t xml:space="preserve">1.5.3</w:t>
+      </w:r>
+      <w:r>
+        <w:tab/>
+      </w:r>
       <w:r>
         <w:t xml:space="preserve">4.3 Benefits Achieved</w:t>
       </w:r>
@@ -2516,19 +2915,138 @@
         <w:t xml:space="preserve">: Shareable experiment results</w:t>
       </w:r>
     </w:p>
-    <w:bookmarkEnd w:id="32"/>
-    <w:bookmarkStart w:id="33" w:name="mlflow-ui"/>
+    <w:bookmarkEnd w:id="41"/>
+    <w:bookmarkStart w:id="48" w:name="mlflow-ui"/>
     <w:p>
       <w:pPr>
         <w:pStyle w:val="Heading3"/>
       </w:pPr>
       <w:r>
+        <w:rPr>
+          <w:rStyle w:val="SectionNumber"/>
+        </w:rPr>
+        <w:t xml:space="preserve">1.5.4</w:t>
+      </w:r>
+      <w:r>
+        <w:tab/>
+      </w:r>
+      <w:r>
         <w:t xml:space="preserve">4.4 MLflow UI</w:t>
       </w:r>
     </w:p>
     <w:p>
       <w:pPr>
-        <w:pStyle w:val="FirstParagraph"/>
+        <w:pStyle w:val="CaptionedFigure"/>
+      </w:pPr>
+      <w:r>
+        <w:drawing>
+          <wp:inline>
+            <wp:extent cx="5334000" cy="2681111"/>
+            <wp:effectExtent b="0" l="0" r="0" t="0"/>
+            <wp:docPr descr="MLflow Experiments" title="" id="43" name="Picture"/>
+            <a:graphic>
+              <a:graphicData uri="http://schemas.openxmlformats.org/drawingml/2006/picture">
+                <pic:pic>
+                  <pic:nvPicPr>
+                    <pic:cNvPr descr="screenshots/mlflow_models.png" id="44" name="Picture"/>
+                    <pic:cNvPicPr>
+                      <a:picLocks noChangeArrowheads="1" noChangeAspect="1"/>
+                    </pic:cNvPicPr>
+                  </pic:nvPicPr>
+                  <pic:blipFill>
+                    <a:blip r:embed="rId42"/>
+                    <a:stretch>
+                      <a:fillRect/>
+                    </a:stretch>
+                  </pic:blipFill>
+                  <pic:spPr bwMode="auto">
+                    <a:xfrm>
+                      <a:off x="0" y="0"/>
+                      <a:ext cx="5334000" cy="2681111"/>
+                    </a:xfrm>
+                    <a:prstGeom prst="rect">
+                      <a:avLst/>
+                    </a:prstGeom>
+                    <a:noFill/>
+                    <a:ln w="9525">
+                      <a:noFill/>
+                      <a:headEnd/>
+                      <a:tailEnd/>
+                    </a:ln>
+                  </pic:spPr>
+                </pic:pic>
+              </a:graphicData>
+            </a:graphic>
+          </wp:inline>
+        </w:drawing>
+      </w:r>
+    </w:p>
+    <w:p>
+      <w:pPr>
+        <w:pStyle w:val="ImageCaption"/>
+      </w:pPr>
+      <w:r>
+        <w:t xml:space="preserve">MLflow Experiments</w:t>
+      </w:r>
+    </w:p>
+    <w:p>
+      <w:pPr>
+        <w:pStyle w:val="CaptionedFigure"/>
+      </w:pPr>
+      <w:r>
+        <w:drawing>
+          <wp:inline>
+            <wp:extent cx="5334000" cy="2722228"/>
+            <wp:effectExtent b="0" l="0" r="0" t="0"/>
+            <wp:docPr descr="MLflow Metrics Comparison" title="" id="46" name="Picture"/>
+            <a:graphic>
+              <a:graphicData uri="http://schemas.openxmlformats.org/drawingml/2006/picture">
+                <pic:pic>
+                  <pic:nvPicPr>
+                    <pic:cNvPr descr="screenshots/mlflow_comparison_metrics.png" id="47" name="Picture"/>
+                    <pic:cNvPicPr>
+                      <a:picLocks noChangeArrowheads="1" noChangeAspect="1"/>
+                    </pic:cNvPicPr>
+                  </pic:nvPicPr>
+                  <pic:blipFill>
+                    <a:blip r:embed="rId45"/>
+                    <a:stretch>
+                      <a:fillRect/>
+                    </a:stretch>
+                  </pic:blipFill>
+                  <pic:spPr bwMode="auto">
+                    <a:xfrm>
+                      <a:off x="0" y="0"/>
+                      <a:ext cx="5334000" cy="2722228"/>
+                    </a:xfrm>
+                    <a:prstGeom prst="rect">
+                      <a:avLst/>
+                    </a:prstGeom>
+                    <a:noFill/>
+                    <a:ln w="9525">
+                      <a:noFill/>
+                      <a:headEnd/>
+                      <a:tailEnd/>
+                    </a:ln>
+                  </pic:spPr>
+                </pic:pic>
+              </a:graphicData>
+            </a:graphic>
+          </wp:inline>
+        </w:drawing>
+      </w:r>
+    </w:p>
+    <w:p>
+      <w:pPr>
+        <w:pStyle w:val="ImageCaption"/>
+      </w:pPr>
+      <w:r>
+        <w:t xml:space="preserve">MLflow Metrics Comparison</w:t>
+      </w:r>
+    </w:p>
+    <w:p>
+      <w:pPr>
+        <w:pStyle w:val="BodyText"/>
       </w:pPr>
       <w:r>
         <w:t xml:space="preserve">The MLflow UI provides:</w:t>
@@ -2565,23 +3083,41 @@
         </w:pict>
       </w:r>
     </w:p>
-    <w:bookmarkEnd w:id="33"/>
-    <w:bookmarkEnd w:id="34"/>
-    <w:bookmarkStart w:id="42" w:name="cicd-pipeline-architecture"/>
+    <w:bookmarkEnd w:id="48"/>
+    <w:bookmarkEnd w:id="49"/>
+    <w:bookmarkStart w:id="57" w:name="cicd-pipeline-architecture"/>
     <w:p>
       <w:pPr>
         <w:pStyle w:val="Heading2"/>
       </w:pPr>
       <w:r>
+        <w:rPr>
+          <w:rStyle w:val="SectionNumber"/>
+        </w:rPr>
+        <w:t xml:space="preserve">1.6</w:t>
+      </w:r>
+      <w:r>
+        <w:tab/>
+      </w:r>
+      <w:r>
         <w:t xml:space="preserve">5. CI/CD Pipeline Architecture</w:t>
       </w:r>
     </w:p>
-    <w:bookmarkStart w:id="35" w:name="github-actions-workflow"/>
+    <w:bookmarkStart w:id="50" w:name="github-actions-workflow"/>
     <w:p>
       <w:pPr>
         <w:pStyle w:val="Heading3"/>
       </w:pPr>
       <w:r>
+        <w:rPr>
+          <w:rStyle w:val="SectionNumber"/>
+        </w:rPr>
+        <w:t xml:space="preserve">1.6.1</w:t>
+      </w:r>
+      <w:r>
+        <w:tab/>
+      </w:r>
+      <w:r>
         <w:t xml:space="preserve">5.1 GitHub Actions Workflow</w:t>
       </w:r>
     </w:p>
@@ -2787,21 +3323,39 @@
         <w:t xml:space="preserve">]</w:t>
       </w:r>
     </w:p>
-    <w:bookmarkEnd w:id="35"/>
-    <w:bookmarkStart w:id="39" w:name="pipeline-stages"/>
+    <w:bookmarkEnd w:id="50"/>
+    <w:bookmarkStart w:id="54" w:name="pipeline-stages"/>
     <w:p>
       <w:pPr>
         <w:pStyle w:val="Heading3"/>
       </w:pPr>
       <w:r>
+        <w:rPr>
+          <w:rStyle w:val="SectionNumber"/>
+        </w:rPr>
+        <w:t xml:space="preserve">1.6.2</w:t>
+      </w:r>
+      <w:r>
+        <w:tab/>
+      </w:r>
+      <w:r>
         <w:t xml:space="preserve">5.2 Pipeline Stages</w:t>
       </w:r>
     </w:p>
-    <w:bookmarkStart w:id="36" w:name="stage-1-lint-code-quality"/>
+    <w:bookmarkStart w:id="51" w:name="stage-1-lint-code-quality"/>
     <w:p>
       <w:pPr>
         <w:pStyle w:val="Heading4"/>
       </w:pPr>
+      <w:r>
+        <w:rPr>
+          <w:rStyle w:val="SectionNumber"/>
+        </w:rPr>
+        <w:t xml:space="preserve">1.6.2.1</w:t>
+      </w:r>
+      <w:r>
+        <w:tab/>
+      </w:r>
       <w:r>
         <w:t xml:space="preserve">Stage 1: Lint (Code Quality)</w:t>
       </w:r>
@@ -2856,13 +3410,22 @@
         <w:t xml:space="preserve">Ensures consistent code style across the codebase</w:t>
       </w:r>
     </w:p>
-    <w:bookmarkEnd w:id="36"/>
-    <w:bookmarkStart w:id="37" w:name="stage-2-test-quality-assurance"/>
+    <w:bookmarkEnd w:id="51"/>
+    <w:bookmarkStart w:id="52" w:name="stage-2-test-quality-assurance"/>
     <w:p>
       <w:pPr>
         <w:pStyle w:val="Heading4"/>
       </w:pPr>
       <w:r>
+        <w:rPr>
+          <w:rStyle w:val="SectionNumber"/>
+        </w:rPr>
+        <w:t xml:space="preserve">1.6.2.2</w:t>
+      </w:r>
+      <w:r>
+        <w:tab/>
+      </w:r>
+      <w:r>
         <w:t xml:space="preserve">Stage 2: Test (Quality Assurance)</w:t>
       </w:r>
     </w:p>
@@ -2926,13 +3489,22 @@
         <w:t xml:space="preserve">Upload coverage reports</w:t>
       </w:r>
     </w:p>
-    <w:bookmarkEnd w:id="37"/>
-    <w:bookmarkStart w:id="38" w:name="stage-3-build-artifact-creation"/>
+    <w:bookmarkEnd w:id="52"/>
+    <w:bookmarkStart w:id="53" w:name="stage-3-build-artifact-creation"/>
     <w:p>
       <w:pPr>
         <w:pStyle w:val="Heading4"/>
       </w:pPr>
       <w:r>
+        <w:rPr>
+          <w:rStyle w:val="SectionNumber"/>
+        </w:rPr>
+        <w:t xml:space="preserve">1.6.2.3</w:t>
+      </w:r>
+      <w:r>
+        <w:tab/>
+      </w:r>
+      <w:r>
         <w:t xml:space="preserve">Stage 3: Build (Artifact Creation)</w:t>
       </w:r>
     </w:p>
@@ -2972,13 +3544,22 @@
         <w:t xml:space="preserve">Upload trained model artifacts</w:t>
       </w:r>
     </w:p>
-    <w:bookmarkEnd w:id="38"/>
-    <w:bookmarkEnd w:id="39"/>
-    <w:bookmarkStart w:id="40" w:name="test-coverage"/>
+    <w:bookmarkEnd w:id="53"/>
+    <w:bookmarkEnd w:id="54"/>
+    <w:bookmarkStart w:id="55" w:name="test-coverage"/>
     <w:p>
       <w:pPr>
         <w:pStyle w:val="Heading3"/>
       </w:pPr>
+      <w:r>
+        <w:rPr>
+          <w:rStyle w:val="SectionNumber"/>
+        </w:rPr>
+        <w:t xml:space="preserve">1.6.3</w:t>
+      </w:r>
+      <w:r>
+        <w:tab/>
+      </w:r>
       <w:r>
         <w:t xml:space="preserve">5.3 Test Coverage</w:t>
       </w:r>
@@ -3193,12 +3774,21 @@
         </w:tc>
       </w:tr>
     </w:tbl>
-    <w:bookmarkEnd w:id="40"/>
-    <w:bookmarkStart w:id="41" w:name="pipeline-benefits"/>
+    <w:bookmarkEnd w:id="55"/>
+    <w:bookmarkStart w:id="56" w:name="pipeline-benefits"/>
     <w:p>
       <w:pPr>
         <w:pStyle w:val="Heading3"/>
       </w:pPr>
+      <w:r>
+        <w:rPr>
+          <w:rStyle w:val="SectionNumber"/>
+        </w:rPr>
+        <w:t xml:space="preserve">1.6.4</w:t>
+      </w:r>
+      <w:r>
+        <w:tab/>
+      </w:r>
       <w:r>
         <w:t xml:space="preserve">5.4 Pipeline Benefits</w:t>
       </w:r>
@@ -3286,22 +3876,40 @@
         </w:pict>
       </w:r>
     </w:p>
-    <w:bookmarkEnd w:id="41"/>
-    <w:bookmarkEnd w:id="42"/>
-    <w:bookmarkStart w:id="47" w:name="containerization-and-deployment"/>
+    <w:bookmarkEnd w:id="56"/>
+    <w:bookmarkEnd w:id="57"/>
+    <w:bookmarkStart w:id="65" w:name="containerization-and-deployment"/>
     <w:p>
       <w:pPr>
         <w:pStyle w:val="Heading2"/>
       </w:pPr>
       <w:r>
+        <w:rPr>
+          <w:rStyle w:val="SectionNumber"/>
+        </w:rPr>
+        <w:t xml:space="preserve">1.7</w:t>
+      </w:r>
+      <w:r>
+        <w:tab/>
+      </w:r>
+      <w:r>
         <w:t xml:space="preserve">6. Containerization and Deployment</w:t>
       </w:r>
     </w:p>
-    <w:bookmarkStart w:id="43" w:name="docker-implementation"/>
+    <w:bookmarkStart w:id="58" w:name="docker-implementation"/>
     <w:p>
       <w:pPr>
         <w:pStyle w:val="Heading3"/>
       </w:pPr>
+      <w:r>
+        <w:rPr>
+          <w:rStyle w:val="SectionNumber"/>
+        </w:rPr>
+        <w:t xml:space="preserve">1.7.1</w:t>
+      </w:r>
+      <w:r>
+        <w:tab/>
+      </w:r>
       <w:r>
         <w:t xml:space="preserve">6.1 Docker Implementation</w:t>
       </w:r>
@@ -3445,12 +4053,21 @@
         <w:t xml:space="preserve">- Layer caching for fast rebuilds</w:t>
       </w:r>
     </w:p>
-    <w:bookmarkEnd w:id="43"/>
-    <w:bookmarkStart w:id="44" w:name="fastapi-application"/>
+    <w:bookmarkEnd w:id="58"/>
+    <w:bookmarkStart w:id="62" w:name="fastapi-application"/>
     <w:p>
       <w:pPr>
         <w:pStyle w:val="Heading3"/>
       </w:pPr>
+      <w:r>
+        <w:rPr>
+          <w:rStyle w:val="SectionNumber"/>
+        </w:rPr>
+        <w:t xml:space="preserve">1.7.2</w:t>
+      </w:r>
+      <w:r>
+        <w:tab/>
+      </w:r>
       <w:r>
         <w:t xml:space="preserve">6.2 FastAPI Application</w:t>
       </w:r>
@@ -3771,12 +4388,76 @@
         <w:t xml:space="preserve">- Documented field constraints</w:t>
       </w:r>
     </w:p>
-    <w:bookmarkEnd w:id="44"/>
-    <w:bookmarkStart w:id="45" w:name="kubernetes-deployment"/>
+    <w:p>
+      <w:pPr>
+        <w:pStyle w:val="CaptionedFigure"/>
+      </w:pPr>
+      <w:r>
+        <w:drawing>
+          <wp:inline>
+            <wp:extent cx="5334000" cy="2722228"/>
+            <wp:effectExtent b="0" l="0" r="0" t="0"/>
+            <wp:docPr descr="FastAPI Documentation" title="" id="60" name="Picture"/>
+            <a:graphic>
+              <a:graphicData uri="http://schemas.openxmlformats.org/drawingml/2006/picture">
+                <pic:pic>
+                  <pic:nvPicPr>
+                    <pic:cNvPr descr="screenshots/fastapi.png" id="61" name="Picture"/>
+                    <pic:cNvPicPr>
+                      <a:picLocks noChangeArrowheads="1" noChangeAspect="1"/>
+                    </pic:cNvPicPr>
+                  </pic:nvPicPr>
+                  <pic:blipFill>
+                    <a:blip r:embed="rId59"/>
+                    <a:stretch>
+                      <a:fillRect/>
+                    </a:stretch>
+                  </pic:blipFill>
+                  <pic:spPr bwMode="auto">
+                    <a:xfrm>
+                      <a:off x="0" y="0"/>
+                      <a:ext cx="5334000" cy="2722228"/>
+                    </a:xfrm>
+                    <a:prstGeom prst="rect">
+                      <a:avLst/>
+                    </a:prstGeom>
+                    <a:noFill/>
+                    <a:ln w="9525">
+                      <a:noFill/>
+                      <a:headEnd/>
+                      <a:tailEnd/>
+                    </a:ln>
+                  </pic:spPr>
+                </pic:pic>
+              </a:graphicData>
+            </a:graphic>
+          </wp:inline>
+        </w:drawing>
+      </w:r>
+    </w:p>
+    <w:p>
+      <w:pPr>
+        <w:pStyle w:val="ImageCaption"/>
+      </w:pPr>
+      <w:r>
+        <w:t xml:space="preserve">FastAPI Documentation</w:t>
+      </w:r>
+    </w:p>
+    <w:bookmarkEnd w:id="62"/>
+    <w:bookmarkStart w:id="63" w:name="kubernetes-deployment"/>
     <w:p>
       <w:pPr>
         <w:pStyle w:val="Heading3"/>
       </w:pPr>
+      <w:r>
+        <w:rPr>
+          <w:rStyle w:val="SectionNumber"/>
+        </w:rPr>
+        <w:t xml:space="preserve">1.7.3</w:t>
+      </w:r>
+      <w:r>
+        <w:tab/>
+      </w:r>
       <w:r>
         <w:t xml:space="preserve">6.3 Kubernetes Deployment</w:t>
       </w:r>
@@ -3861,12 +4542,21 @@
         <w:t xml:space="preserve">- Label-based pod selection</w:t>
       </w:r>
     </w:p>
-    <w:bookmarkEnd w:id="45"/>
-    <w:bookmarkStart w:id="46" w:name="deployment-script"/>
+    <w:bookmarkEnd w:id="63"/>
+    <w:bookmarkStart w:id="64" w:name="deployment-script"/>
     <w:p>
       <w:pPr>
         <w:pStyle w:val="Heading3"/>
       </w:pPr>
+      <w:r>
+        <w:rPr>
+          <w:rStyle w:val="SectionNumber"/>
+        </w:rPr>
+        <w:t xml:space="preserve">1.7.4</w:t>
+      </w:r>
+      <w:r>
+        <w:tab/>
+      </w:r>
       <w:r>
         <w:t xml:space="preserve">6.4 Deployment Script</w:t>
       </w:r>
@@ -3931,23 +4621,41 @@
         </w:pict>
       </w:r>
     </w:p>
-    <w:bookmarkEnd w:id="46"/>
-    <w:bookmarkEnd w:id="47"/>
-    <w:bookmarkStart w:id="52" w:name="monitoring-setup"/>
+    <w:bookmarkEnd w:id="64"/>
+    <w:bookmarkEnd w:id="65"/>
+    <w:bookmarkStart w:id="73" w:name="monitoring-setup"/>
     <w:p>
       <w:pPr>
         <w:pStyle w:val="Heading2"/>
       </w:pPr>
       <w:r>
+        <w:rPr>
+          <w:rStyle w:val="SectionNumber"/>
+        </w:rPr>
+        <w:t xml:space="preserve">1.8</w:t>
+      </w:r>
+      <w:r>
+        <w:tab/>
+      </w:r>
+      <w:r>
         <w:t xml:space="preserve">7. Monitoring Setup</w:t>
       </w:r>
     </w:p>
-    <w:bookmarkStart w:id="48" w:name="prometheus-metrics"/>
+    <w:bookmarkStart w:id="66" w:name="prometheus-metrics"/>
     <w:p>
       <w:pPr>
         <w:pStyle w:val="Heading3"/>
       </w:pPr>
       <w:r>
+        <w:rPr>
+          <w:rStyle w:val="SectionNumber"/>
+        </w:rPr>
+        <w:t xml:space="preserve">1.8.1</w:t>
+      </w:r>
+      <w:r>
+        <w:tab/>
+      </w:r>
+      <w:r>
         <w:t xml:space="preserve">7.1 Prometheus Metrics</w:t>
       </w:r>
     </w:p>
@@ -4021,12 +4729,21 @@
         <w:t xml:space="preserve">predictions_by_class</w:t>
       </w:r>
     </w:p>
-    <w:bookmarkEnd w:id="48"/>
-    <w:bookmarkStart w:id="49" w:name="grafana-dashboard"/>
+    <w:bookmarkEnd w:id="66"/>
+    <w:bookmarkStart w:id="67" w:name="grafana-dashboard"/>
     <w:p>
       <w:pPr>
         <w:pStyle w:val="Heading3"/>
       </w:pPr>
+      <w:r>
+        <w:rPr>
+          <w:rStyle w:val="SectionNumber"/>
+        </w:rPr>
+        <w:t xml:space="preserve">1.8.2</w:t>
+      </w:r>
+      <w:r>
+        <w:tab/>
+      </w:r>
       <w:r>
         <w:t xml:space="preserve">7.2 Grafana Dashboard</w:t>
       </w:r>
@@ -4134,13 +4851,22 @@
         <w:t xml:space="preserve">: Real-time latency indicator</w:t>
       </w:r>
     </w:p>
-    <w:bookmarkEnd w:id="49"/>
-    <w:bookmarkStart w:id="50" w:name="monitoring-stack-deployment"/>
+    <w:bookmarkEnd w:id="67"/>
+    <w:bookmarkStart w:id="71" w:name="monitoring-stack-deployment"/>
     <w:p>
       <w:pPr>
         <w:pStyle w:val="Heading3"/>
       </w:pPr>
       <w:r>
+        <w:rPr>
+          <w:rStyle w:val="SectionNumber"/>
+        </w:rPr>
+        <w:t xml:space="preserve">1.8.3</w:t>
+      </w:r>
+      <w:r>
+        <w:tab/>
+      </w:r>
+      <w:r>
         <w:t xml:space="preserve">7.3 Monitoring Stack Deployment</w:t>
       </w:r>
     </w:p>
@@ -4216,12 +4942,76 @@
         <w:t xml:space="preserve">- Grafana (port 3000)</w:t>
       </w:r>
     </w:p>
-    <w:bookmarkEnd w:id="50"/>
-    <w:bookmarkStart w:id="51" w:name="alerting-considerations"/>
+    <w:p>
+      <w:pPr>
+        <w:pStyle w:val="CaptionedFigure"/>
+      </w:pPr>
+      <w:r>
+        <w:drawing>
+          <wp:inline>
+            <wp:extent cx="5334000" cy="2568222"/>
+            <wp:effectExtent b="0" l="0" r="0" t="0"/>
+            <wp:docPr descr="Grafana Dashboard" title="" id="69" name="Picture"/>
+            <a:graphic>
+              <a:graphicData uri="http://schemas.openxmlformats.org/drawingml/2006/picture">
+                <pic:pic>
+                  <pic:nvPicPr>
+                    <pic:cNvPr descr="screenshots/grafana_report.png" id="70" name="Picture"/>
+                    <pic:cNvPicPr>
+                      <a:picLocks noChangeArrowheads="1" noChangeAspect="1"/>
+                    </pic:cNvPicPr>
+                  </pic:nvPicPr>
+                  <pic:blipFill>
+                    <a:blip r:embed="rId68"/>
+                    <a:stretch>
+                      <a:fillRect/>
+                    </a:stretch>
+                  </pic:blipFill>
+                  <pic:spPr bwMode="auto">
+                    <a:xfrm>
+                      <a:off x="0" y="0"/>
+                      <a:ext cx="5334000" cy="2568222"/>
+                    </a:xfrm>
+                    <a:prstGeom prst="rect">
+                      <a:avLst/>
+                    </a:prstGeom>
+                    <a:noFill/>
+                    <a:ln w="9525">
+                      <a:noFill/>
+                      <a:headEnd/>
+                      <a:tailEnd/>
+                    </a:ln>
+                  </pic:spPr>
+                </pic:pic>
+              </a:graphicData>
+            </a:graphic>
+          </wp:inline>
+        </w:drawing>
+      </w:r>
+    </w:p>
+    <w:p>
+      <w:pPr>
+        <w:pStyle w:val="ImageCaption"/>
+      </w:pPr>
+      <w:r>
+        <w:t xml:space="preserve">Grafana Dashboard</w:t>
+      </w:r>
+    </w:p>
+    <w:bookmarkEnd w:id="71"/>
+    <w:bookmarkStart w:id="72" w:name="alerting-considerations"/>
     <w:p>
       <w:pPr>
         <w:pStyle w:val="Heading3"/>
       </w:pPr>
+      <w:r>
+        <w:rPr>
+          <w:rStyle w:val="SectionNumber"/>
+        </w:rPr>
+        <w:t xml:space="preserve">1.8.4</w:t>
+      </w:r>
+      <w:r>
+        <w:tab/>
+      </w:r>
       <w:r>
         <w:t xml:space="preserve">7.4 Alerting Considerations</w:t>
       </w:r>
@@ -4265,22 +5055,40 @@
         </w:pict>
       </w:r>
     </w:p>
-    <w:bookmarkEnd w:id="51"/>
-    <w:bookmarkEnd w:id="52"/>
-    <w:bookmarkStart w:id="57" w:name="conclusion-and-future-work"/>
+    <w:bookmarkEnd w:id="72"/>
+    <w:bookmarkEnd w:id="73"/>
+    <w:bookmarkStart w:id="78" w:name="conclusion-and-future-work"/>
     <w:p>
       <w:pPr>
         <w:pStyle w:val="Heading2"/>
       </w:pPr>
       <w:r>
+        <w:rPr>
+          <w:rStyle w:val="SectionNumber"/>
+        </w:rPr>
+        <w:t xml:space="preserve">1.9</w:t>
+      </w:r>
+      <w:r>
+        <w:tab/>
+      </w:r>
+      <w:r>
         <w:t xml:space="preserve">8. Conclusion and Future Work</w:t>
       </w:r>
     </w:p>
-    <w:bookmarkStart w:id="53" w:name="achievements"/>
+    <w:bookmarkStart w:id="74" w:name="achievements"/>
     <w:p>
       <w:pPr>
         <w:pStyle w:val="Heading3"/>
       </w:pPr>
+      <w:r>
+        <w:rPr>
+          <w:rStyle w:val="SectionNumber"/>
+        </w:rPr>
+        <w:t xml:space="preserve">1.9.1</w:t>
+      </w:r>
+      <w:r>
+        <w:tab/>
+      </w:r>
       <w:r>
         <w:t xml:space="preserve">8.1 Achievements</w:t>
       </w:r>
@@ -4426,12 +5234,21 @@
         <w:t xml:space="preserve">: Prometheus metrics and Grafana dashboards</w:t>
       </w:r>
     </w:p>
-    <w:bookmarkEnd w:id="53"/>
-    <w:bookmarkStart w:id="54" w:name="key-learnings"/>
+    <w:bookmarkEnd w:id="74"/>
+    <w:bookmarkStart w:id="75" w:name="key-learnings"/>
     <w:p>
       <w:pPr>
         <w:pStyle w:val="Heading3"/>
       </w:pPr>
+      <w:r>
+        <w:rPr>
+          <w:rStyle w:val="SectionNumber"/>
+        </w:rPr>
+        <w:t xml:space="preserve">1.9.2</w:t>
+      </w:r>
+      <w:r>
+        <w:tab/>
+      </w:r>
       <w:r>
         <w:t xml:space="preserve">8.2 Key Learnings</w:t>
       </w:r>
@@ -4512,12 +5329,21 @@
         <w:t xml:space="preserve">: Automated pipelines catch issues early and ensure consistency</w:t>
       </w:r>
     </w:p>
-    <w:bookmarkEnd w:id="54"/>
-    <w:bookmarkStart w:id="55" w:name="future-improvements"/>
+    <w:bookmarkEnd w:id="75"/>
+    <w:bookmarkStart w:id="76" w:name="future-improvements"/>
     <w:p>
       <w:pPr>
         <w:pStyle w:val="Heading3"/>
       </w:pPr>
+      <w:r>
+        <w:rPr>
+          <w:rStyle w:val="SectionNumber"/>
+        </w:rPr>
+        <w:t xml:space="preserve">1.9.3</w:t>
+      </w:r>
+      <w:r>
+        <w:tab/>
+      </w:r>
       <w:r>
         <w:t xml:space="preserve">8.3 Future Improvements</w:t>
       </w:r>
@@ -4742,12 +5568,21 @@
         <w:t xml:space="preserve">Audit logging</w:t>
       </w:r>
     </w:p>
-    <w:bookmarkEnd w:id="55"/>
-    <w:bookmarkStart w:id="56" w:name="final-remarks"/>
+    <w:bookmarkEnd w:id="76"/>
+    <w:bookmarkStart w:id="77" w:name="final-remarks"/>
     <w:p>
       <w:pPr>
         <w:pStyle w:val="Heading3"/>
       </w:pPr>
+      <w:r>
+        <w:rPr>
+          <w:rStyle w:val="SectionNumber"/>
+        </w:rPr>
+        <w:t xml:space="preserve">1.9.4</w:t>
+      </w:r>
+      <w:r>
+        <w:tab/>
+      </w:r>
       <w:r>
         <w:t xml:space="preserve">8.4 Final Remarks</w:t>
       </w:r>
@@ -4767,13 +5602,22 @@
         </w:pict>
       </w:r>
     </w:p>
-    <w:bookmarkEnd w:id="56"/>
-    <w:bookmarkEnd w:id="57"/>
-    <w:bookmarkStart w:id="58" w:name="references"/>
+    <w:bookmarkEnd w:id="77"/>
+    <w:bookmarkEnd w:id="78"/>
+    <w:bookmarkStart w:id="79" w:name="references"/>
     <w:p>
       <w:pPr>
         <w:pStyle w:val="Heading2"/>
       </w:pPr>
+      <w:r>
+        <w:rPr>
+          <w:rStyle w:val="SectionNumber"/>
+        </w:rPr>
+        <w:t xml:space="preserve">1.10</w:t>
+      </w:r>
+      <w:r>
+        <w:tab/>
+      </w:r>
       <w:r>
         <w:t xml:space="preserve">References</w:t>
       </w:r>
@@ -5371,8 +6215,8 @@
         <w:t xml:space="preserve">}</w:t>
       </w:r>
     </w:p>
-    <w:bookmarkEnd w:id="58"/>
-    <w:bookmarkEnd w:id="59"/>
+    <w:bookmarkEnd w:id="79"/>
+    <w:bookmarkEnd w:id="80"/>
     <w:sectPr>
       <w:footnotePr>
         <w:numRestart w:val="eachSect"/>

</xml_diff>